<commit_message>
Actualizacion CU de habilitar y deshabilitar
Ahora el encargado puede realizar essos casos de uso. Ademas agregue los documentos y las actualizaciones para el nuevo caso de uso de "crear servicio".
</commit_message>
<xml_diff>
--- a/Analisis y Diseño/Especificacion de Casos de Uso/Especificaciones/CU02 - HabilitarServicio.docx
+++ b/Analisis y Diseño/Especificacion de Casos de Uso/Especificaciones/CU02 - HabilitarServicio.docx
@@ -1059,6 +1059,362 @@
         <w:br w:type="page"/>
       </w:r>
     </w:p>
+    <w:tbl>
+      <w:tblPr>
+        <w:tblStyle w:val="Cuadrculamedia1-nfasis3"/>
+        <w:tblW w:w="9266" w:type="dxa"/>
+        <w:tblLook w:val="0280" w:firstRow="0" w:lastRow="0" w:firstColumn="1" w:lastColumn="0" w:noHBand="1" w:noVBand="0"/>
+      </w:tblPr>
+      <w:tblGrid>
+        <w:gridCol w:w="5360"/>
+        <w:gridCol w:w="1411"/>
+        <w:gridCol w:w="1278"/>
+        <w:gridCol w:w="1217"/>
+      </w:tblGrid>
+      <w:tr>
+        <w:trPr>
+          <w:trHeight w:val="343"/>
+        </w:trPr>
+        <w:tc>
+          <w:tcPr>
+            <w:cnfStyle w:val="001000000000" w:firstRow="0" w:lastRow="0" w:firstColumn="1" w:lastColumn="0" w:oddVBand="0" w:evenVBand="0" w:oddHBand="0" w:evenHBand="0" w:firstRowFirstColumn="0" w:firstRowLastColumn="0" w:lastRowFirstColumn="0" w:lastRowLastColumn="0"/>
+            <w:tcW w:w="5378" w:type="dxa"/>
+          </w:tcPr>
+          <w:p>
+            <w:pPr>
+              <w:ind w:left="0" w:firstLine="0"/>
+            </w:pPr>
+            <w:r>
+              <w:lastRenderedPageBreak/>
+              <w:t>Descripción del Cambio</w:t>
+            </w:r>
+          </w:p>
+        </w:tc>
+        <w:tc>
+          <w:tcPr>
+            <w:cnfStyle w:val="000010000000" w:firstRow="0" w:lastRow="0" w:firstColumn="0" w:lastColumn="0" w:oddVBand="1" w:evenVBand="0" w:oddHBand="0" w:evenHBand="0" w:firstRowFirstColumn="0" w:firstRowLastColumn="0" w:lastRowFirstColumn="0" w:lastRowLastColumn="0"/>
+            <w:tcW w:w="1414" w:type="dxa"/>
+          </w:tcPr>
+          <w:p>
+            <w:pPr>
+              <w:ind w:left="0" w:firstLine="0"/>
+              <w:rPr>
+                <w:b/>
+              </w:rPr>
+            </w:pPr>
+            <w:r>
+              <w:rPr>
+                <w:b/>
+              </w:rPr>
+              <w:t>Autor</w:t>
+            </w:r>
+          </w:p>
+        </w:tc>
+        <w:tc>
+          <w:tcPr>
+            <w:tcW w:w="1256" w:type="dxa"/>
+          </w:tcPr>
+          <w:p>
+            <w:pPr>
+              <w:ind w:left="0" w:firstLine="0"/>
+              <w:cnfStyle w:val="000000000000" w:firstRow="0" w:lastRow="0" w:firstColumn="0" w:lastColumn="0" w:oddVBand="0" w:evenVBand="0" w:oddHBand="0" w:evenHBand="0" w:firstRowFirstColumn="0" w:firstRowLastColumn="0" w:lastRowFirstColumn="0" w:lastRowLastColumn="0"/>
+              <w:rPr>
+                <w:b/>
+              </w:rPr>
+            </w:pPr>
+            <w:r>
+              <w:rPr>
+                <w:b/>
+              </w:rPr>
+              <w:t>Fecha</w:t>
+            </w:r>
+          </w:p>
+        </w:tc>
+        <w:tc>
+          <w:tcPr>
+            <w:cnfStyle w:val="000010000000" w:firstRow="0" w:lastRow="0" w:firstColumn="0" w:lastColumn="0" w:oddVBand="1" w:evenVBand="0" w:oddHBand="0" w:evenHBand="0" w:firstRowFirstColumn="0" w:firstRowLastColumn="0" w:lastRowFirstColumn="0" w:lastRowLastColumn="0"/>
+            <w:tcW w:w="1218" w:type="dxa"/>
+          </w:tcPr>
+          <w:p>
+            <w:pPr>
+              <w:ind w:left="0" w:firstLine="0"/>
+              <w:rPr>
+                <w:b/>
+              </w:rPr>
+            </w:pPr>
+            <w:r>
+              <w:rPr>
+                <w:b/>
+              </w:rPr>
+              <w:t>Versión</w:t>
+            </w:r>
+          </w:p>
+        </w:tc>
+      </w:tr>
+      <w:tr>
+        <w:trPr>
+          <w:trHeight w:val="343"/>
+        </w:trPr>
+        <w:tc>
+          <w:tcPr>
+            <w:cnfStyle w:val="001000000000" w:firstRow="0" w:lastRow="0" w:firstColumn="1" w:lastColumn="0" w:oddVBand="0" w:evenVBand="0" w:oddHBand="0" w:evenHBand="0" w:firstRowFirstColumn="0" w:firstRowLastColumn="0" w:lastRowFirstColumn="0" w:lastRowLastColumn="0"/>
+            <w:tcW w:w="5378" w:type="dxa"/>
+          </w:tcPr>
+          <w:p>
+            <w:pPr>
+              <w:ind w:left="0" w:firstLine="0"/>
+              <w:rPr>
+                <w:b w:val="0"/>
+              </w:rPr>
+            </w:pPr>
+            <w:r>
+              <w:rPr>
+                <w:b w:val="0"/>
+              </w:rPr>
+              <w:t>Cambio de la funcionalidad del Caso de Uso</w:t>
+            </w:r>
+          </w:p>
+        </w:tc>
+        <w:tc>
+          <w:tcPr>
+            <w:cnfStyle w:val="000010000000" w:firstRow="0" w:lastRow="0" w:firstColumn="0" w:lastColumn="0" w:oddVBand="1" w:evenVBand="0" w:oddHBand="0" w:evenHBand="0" w:firstRowFirstColumn="0" w:firstRowLastColumn="0" w:lastRowFirstColumn="0" w:lastRowLastColumn="0"/>
+            <w:tcW w:w="1414" w:type="dxa"/>
+          </w:tcPr>
+          <w:p>
+            <w:pPr>
+              <w:ind w:left="0" w:firstLine="0"/>
+              <w:rPr>
+                <w:i/>
+              </w:rPr>
+            </w:pPr>
+            <w:r>
+              <w:rPr>
+                <w:i/>
+              </w:rPr>
+              <w:t>Juan Rojas</w:t>
+            </w:r>
+          </w:p>
+        </w:tc>
+        <w:tc>
+          <w:tcPr>
+            <w:tcW w:w="1256" w:type="dxa"/>
+          </w:tcPr>
+          <w:p>
+            <w:pPr>
+              <w:ind w:left="0" w:firstLine="0"/>
+              <w:cnfStyle w:val="000000000000" w:firstRow="0" w:lastRow="0" w:firstColumn="0" w:lastColumn="0" w:oddVBand="0" w:evenVBand="0" w:oddHBand="0" w:evenHBand="0" w:firstRowFirstColumn="0" w:firstRowLastColumn="0" w:lastRowFirstColumn="0" w:lastRowLastColumn="0"/>
+            </w:pPr>
+            <w:r>
+              <w:t>11/11/2017</w:t>
+            </w:r>
+          </w:p>
+        </w:tc>
+        <w:tc>
+          <w:tcPr>
+            <w:cnfStyle w:val="000010000000" w:firstRow="0" w:lastRow="0" w:firstColumn="0" w:lastColumn="0" w:oddVBand="1" w:evenVBand="0" w:oddHBand="0" w:evenHBand="0" w:firstRowFirstColumn="0" w:firstRowLastColumn="0" w:lastRowFirstColumn="0" w:lastRowLastColumn="0"/>
+            <w:tcW w:w="1218" w:type="dxa"/>
+          </w:tcPr>
+          <w:p>
+            <w:pPr>
+              <w:ind w:left="0" w:firstLine="0"/>
+              <w:rPr>
+                <w:i/>
+              </w:rPr>
+            </w:pPr>
+            <w:r>
+              <w:rPr>
+                <w:i/>
+              </w:rPr>
+              <w:t>0.1.1</w:t>
+            </w:r>
+          </w:p>
+        </w:tc>
+      </w:tr>
+      <w:tr>
+        <w:trPr>
+          <w:trHeight w:val="362"/>
+        </w:trPr>
+        <w:tc>
+          <w:tcPr>
+            <w:cnfStyle w:val="001000000000" w:firstRow="0" w:lastRow="0" w:firstColumn="1" w:lastColumn="0" w:oddVBand="0" w:evenVBand="0" w:oddHBand="0" w:evenHBand="0" w:firstRowFirstColumn="0" w:firstRowLastColumn="0" w:lastRowFirstColumn="0" w:lastRowLastColumn="0"/>
+            <w:tcW w:w="5378" w:type="dxa"/>
+          </w:tcPr>
+          <w:p>
+            <w:pPr>
+              <w:ind w:left="0" w:firstLine="0"/>
+              <w:rPr>
+                <w:b w:val="0"/>
+              </w:rPr>
+            </w:pPr>
+          </w:p>
+        </w:tc>
+        <w:tc>
+          <w:tcPr>
+            <w:cnfStyle w:val="000010000000" w:firstRow="0" w:lastRow="0" w:firstColumn="0" w:lastColumn="0" w:oddVBand="1" w:evenVBand="0" w:oddHBand="0" w:evenHBand="0" w:firstRowFirstColumn="0" w:firstRowLastColumn="0" w:lastRowFirstColumn="0" w:lastRowLastColumn="0"/>
+            <w:tcW w:w="1414" w:type="dxa"/>
+          </w:tcPr>
+          <w:p>
+            <w:pPr>
+              <w:ind w:left="0" w:firstLine="0"/>
+              <w:rPr>
+                <w:i/>
+              </w:rPr>
+            </w:pPr>
+          </w:p>
+        </w:tc>
+        <w:tc>
+          <w:tcPr>
+            <w:tcW w:w="1256" w:type="dxa"/>
+          </w:tcPr>
+          <w:p>
+            <w:pPr>
+              <w:ind w:left="0" w:firstLine="0"/>
+              <w:cnfStyle w:val="000000000000" w:firstRow="0" w:lastRow="0" w:firstColumn="0" w:lastColumn="0" w:oddVBand="0" w:evenVBand="0" w:oddHBand="0" w:evenHBand="0" w:firstRowFirstColumn="0" w:firstRowLastColumn="0" w:lastRowFirstColumn="0" w:lastRowLastColumn="0"/>
+            </w:pPr>
+          </w:p>
+        </w:tc>
+        <w:tc>
+          <w:tcPr>
+            <w:cnfStyle w:val="000010000000" w:firstRow="0" w:lastRow="0" w:firstColumn="0" w:lastColumn="0" w:oddVBand="1" w:evenVBand="0" w:oddHBand="0" w:evenHBand="0" w:firstRowFirstColumn="0" w:firstRowLastColumn="0" w:lastRowFirstColumn="0" w:lastRowLastColumn="0"/>
+            <w:tcW w:w="1218" w:type="dxa"/>
+          </w:tcPr>
+          <w:p>
+            <w:pPr>
+              <w:ind w:left="0" w:firstLine="0"/>
+              <w:rPr>
+                <w:i/>
+              </w:rPr>
+            </w:pPr>
+          </w:p>
+        </w:tc>
+      </w:tr>
+      <w:tr>
+        <w:trPr>
+          <w:trHeight w:val="343"/>
+        </w:trPr>
+        <w:tc>
+          <w:tcPr>
+            <w:cnfStyle w:val="001000000000" w:firstRow="0" w:lastRow="0" w:firstColumn="1" w:lastColumn="0" w:oddVBand="0" w:evenVBand="0" w:oddHBand="0" w:evenHBand="0" w:firstRowFirstColumn="0" w:firstRowLastColumn="0" w:lastRowFirstColumn="0" w:lastRowLastColumn="0"/>
+            <w:tcW w:w="5378" w:type="dxa"/>
+          </w:tcPr>
+          <w:p>
+            <w:pPr>
+              <w:ind w:left="0" w:firstLine="0"/>
+              <w:rPr>
+                <w:b w:val="0"/>
+              </w:rPr>
+            </w:pPr>
+          </w:p>
+        </w:tc>
+        <w:tc>
+          <w:tcPr>
+            <w:cnfStyle w:val="000010000000" w:firstRow="0" w:lastRow="0" w:firstColumn="0" w:lastColumn="0" w:oddVBand="1" w:evenVBand="0" w:oddHBand="0" w:evenHBand="0" w:firstRowFirstColumn="0" w:firstRowLastColumn="0" w:lastRowFirstColumn="0" w:lastRowLastColumn="0"/>
+            <w:tcW w:w="1414" w:type="dxa"/>
+          </w:tcPr>
+          <w:p>
+            <w:pPr>
+              <w:ind w:left="0" w:firstLine="0"/>
+              <w:rPr>
+                <w:i/>
+              </w:rPr>
+            </w:pPr>
+          </w:p>
+        </w:tc>
+        <w:tc>
+          <w:tcPr>
+            <w:tcW w:w="1256" w:type="dxa"/>
+          </w:tcPr>
+          <w:p>
+            <w:pPr>
+              <w:ind w:left="0" w:firstLine="0"/>
+              <w:cnfStyle w:val="000000000000" w:firstRow="0" w:lastRow="0" w:firstColumn="0" w:lastColumn="0" w:oddVBand="0" w:evenVBand="0" w:oddHBand="0" w:evenHBand="0" w:firstRowFirstColumn="0" w:firstRowLastColumn="0" w:lastRowFirstColumn="0" w:lastRowLastColumn="0"/>
+            </w:pPr>
+          </w:p>
+        </w:tc>
+        <w:tc>
+          <w:tcPr>
+            <w:cnfStyle w:val="000010000000" w:firstRow="0" w:lastRow="0" w:firstColumn="0" w:lastColumn="0" w:oddVBand="1" w:evenVBand="0" w:oddHBand="0" w:evenHBand="0" w:firstRowFirstColumn="0" w:firstRowLastColumn="0" w:lastRowFirstColumn="0" w:lastRowLastColumn="0"/>
+            <w:tcW w:w="1218" w:type="dxa"/>
+          </w:tcPr>
+          <w:p>
+            <w:pPr>
+              <w:ind w:left="0" w:firstLine="0"/>
+              <w:rPr>
+                <w:i/>
+              </w:rPr>
+            </w:pPr>
+          </w:p>
+        </w:tc>
+      </w:tr>
+      <w:tr>
+        <w:trPr>
+          <w:trHeight w:val="343"/>
+        </w:trPr>
+        <w:tc>
+          <w:tcPr>
+            <w:cnfStyle w:val="001000000000" w:firstRow="0" w:lastRow="0" w:firstColumn="1" w:lastColumn="0" w:oddVBand="0" w:evenVBand="0" w:oddHBand="0" w:evenHBand="0" w:firstRowFirstColumn="0" w:firstRowLastColumn="0" w:lastRowFirstColumn="0" w:lastRowLastColumn="0"/>
+            <w:tcW w:w="5378" w:type="dxa"/>
+          </w:tcPr>
+          <w:p>
+            <w:pPr>
+              <w:ind w:left="0" w:firstLine="0"/>
+              <w:rPr>
+                <w:b w:val="0"/>
+              </w:rPr>
+            </w:pPr>
+          </w:p>
+        </w:tc>
+        <w:tc>
+          <w:tcPr>
+            <w:cnfStyle w:val="000010000000" w:firstRow="0" w:lastRow="0" w:firstColumn="0" w:lastColumn="0" w:oddVBand="1" w:evenVBand="0" w:oddHBand="0" w:evenHBand="0" w:firstRowFirstColumn="0" w:firstRowLastColumn="0" w:lastRowFirstColumn="0" w:lastRowLastColumn="0"/>
+            <w:tcW w:w="1414" w:type="dxa"/>
+          </w:tcPr>
+          <w:p>
+            <w:pPr>
+              <w:ind w:left="0" w:firstLine="0"/>
+              <w:rPr>
+                <w:i/>
+              </w:rPr>
+            </w:pPr>
+          </w:p>
+        </w:tc>
+        <w:tc>
+          <w:tcPr>
+            <w:tcW w:w="1256" w:type="dxa"/>
+          </w:tcPr>
+          <w:p>
+            <w:pPr>
+              <w:ind w:left="0" w:firstLine="0"/>
+              <w:cnfStyle w:val="000000000000" w:firstRow="0" w:lastRow="0" w:firstColumn="0" w:lastColumn="0" w:oddVBand="0" w:evenVBand="0" w:oddHBand="0" w:evenHBand="0" w:firstRowFirstColumn="0" w:firstRowLastColumn="0" w:lastRowFirstColumn="0" w:lastRowLastColumn="0"/>
+            </w:pPr>
+          </w:p>
+        </w:tc>
+        <w:tc>
+          <w:tcPr>
+            <w:cnfStyle w:val="000010000000" w:firstRow="0" w:lastRow="0" w:firstColumn="0" w:lastColumn="0" w:oddVBand="1" w:evenVBand="0" w:oddHBand="0" w:evenHBand="0" w:firstRowFirstColumn="0" w:firstRowLastColumn="0" w:lastRowFirstColumn="0" w:lastRowLastColumn="0"/>
+            <w:tcW w:w="1218" w:type="dxa"/>
+          </w:tcPr>
+          <w:p>
+            <w:pPr>
+              <w:ind w:left="0" w:firstLine="0"/>
+              <w:rPr>
+                <w:i/>
+              </w:rPr>
+            </w:pPr>
+          </w:p>
+        </w:tc>
+      </w:tr>
+    </w:tbl>
+    <w:p>
+      <w:r>
+        <w:br w:type="page"/>
+      </w:r>
+    </w:p>
+    <w:p>
+      <w:pPr>
+        <w:ind w:left="0" w:firstLine="0"/>
+      </w:pPr>
+    </w:p>
     <w:p>
       <w:pPr>
         <w:ind w:left="0" w:firstLine="0"/>
@@ -1133,7 +1489,7 @@
             </w:rPr>
             <w:fldChar w:fldCharType="separate"/>
           </w:r>
-          <w:hyperlink w:anchor="_Toc494072462" w:history="1">
+          <w:hyperlink w:anchor="_Toc498125854" w:history="1">
             <w:r>
               <w:rPr>
                 <w:rStyle w:val="Hipervnculo"/>
@@ -1160,7 +1516,7 @@
                 <w:noProof/>
                 <w:webHidden/>
               </w:rPr>
-              <w:instrText xml:space="preserve"> PAGEREF _Toc494072462 \h </w:instrText>
+              <w:instrText xml:space="preserve"> PAGEREF _Toc498125854 \h </w:instrText>
             </w:r>
             <w:r>
               <w:rPr>
@@ -1180,7 +1536,7 @@
                 <w:noProof/>
                 <w:webHidden/>
               </w:rPr>
-              <w:t>4</w:t>
+              <w:t>5</w:t>
             </w:r>
             <w:r>
               <w:rPr>
@@ -1204,7 +1560,7 @@
               <w:lang w:val="es-AR" w:eastAsia="es-AR"/>
             </w:rPr>
           </w:pPr>
-          <w:hyperlink w:anchor="_Toc494072463" w:history="1">
+          <w:hyperlink w:anchor="_Toc498125855" w:history="1">
             <w:r>
               <w:rPr>
                 <w:rStyle w:val="Hipervnculo"/>
@@ -1231,7 +1587,7 @@
                 <w:noProof/>
                 <w:webHidden/>
               </w:rPr>
-              <w:instrText xml:space="preserve"> PAGEREF _Toc494072463 \h </w:instrText>
+              <w:instrText xml:space="preserve"> PAGEREF _Toc498125855 \h </w:instrText>
             </w:r>
             <w:r>
               <w:rPr>
@@ -1251,7 +1607,7 @@
                 <w:noProof/>
                 <w:webHidden/>
               </w:rPr>
-              <w:t>4</w:t>
+              <w:t>5</w:t>
             </w:r>
             <w:r>
               <w:rPr>
@@ -1275,7 +1631,7 @@
               <w:lang w:val="es-AR" w:eastAsia="es-AR"/>
             </w:rPr>
           </w:pPr>
-          <w:hyperlink w:anchor="_Toc494072464" w:history="1">
+          <w:hyperlink w:anchor="_Toc498125856" w:history="1">
             <w:r>
               <w:rPr>
                 <w:rStyle w:val="Hipervnculo"/>
@@ -1302,7 +1658,7 @@
                 <w:noProof/>
                 <w:webHidden/>
               </w:rPr>
-              <w:instrText xml:space="preserve"> PAGEREF _Toc494072464 \h </w:instrText>
+              <w:instrText xml:space="preserve"> PAGEREF _Toc498125856 \h </w:instrText>
             </w:r>
             <w:r>
               <w:rPr>
@@ -1322,7 +1678,7 @@
                 <w:noProof/>
                 <w:webHidden/>
               </w:rPr>
-              <w:t>4</w:t>
+              <w:t>5</w:t>
             </w:r>
             <w:r>
               <w:rPr>
@@ -1346,7 +1702,7 @@
               <w:lang w:val="es-AR" w:eastAsia="es-AR"/>
             </w:rPr>
           </w:pPr>
-          <w:hyperlink w:anchor="_Toc494072465" w:history="1">
+          <w:hyperlink w:anchor="_Toc498125857" w:history="1">
             <w:r>
               <w:rPr>
                 <w:rStyle w:val="Hipervnculo"/>
@@ -1361,6 +1717,8 @@
               </w:rPr>
               <w:tab/>
             </w:r>
+            <w:bookmarkStart w:id="0" w:name="_GoBack"/>
+            <w:bookmarkEnd w:id="0"/>
             <w:r>
               <w:rPr>
                 <w:noProof/>
@@ -1373,7 +1731,7 @@
                 <w:noProof/>
                 <w:webHidden/>
               </w:rPr>
-              <w:instrText xml:space="preserve"> PAGEREF _Toc494072465 \h </w:instrText>
+              <w:instrText xml:space="preserve"> PAGEREF _Toc498125857 \h </w:instrText>
             </w:r>
             <w:r>
               <w:rPr>
@@ -1393,7 +1751,7 @@
                 <w:noProof/>
                 <w:webHidden/>
               </w:rPr>
-              <w:t>4</w:t>
+              <w:t>5</w:t>
             </w:r>
             <w:r>
               <w:rPr>
@@ -1417,7 +1775,7 @@
               <w:lang w:val="es-AR" w:eastAsia="es-AR"/>
             </w:rPr>
           </w:pPr>
-          <w:hyperlink w:anchor="_Toc494072466" w:history="1">
+          <w:hyperlink w:anchor="_Toc498125858" w:history="1">
             <w:r>
               <w:rPr>
                 <w:rStyle w:val="Hipervnculo"/>
@@ -1444,7 +1802,7 @@
                 <w:noProof/>
                 <w:webHidden/>
               </w:rPr>
-              <w:instrText xml:space="preserve"> PAGEREF _Toc494072466 \h </w:instrText>
+              <w:instrText xml:space="preserve"> PAGEREF _Toc498125858 \h </w:instrText>
             </w:r>
             <w:r>
               <w:rPr>
@@ -1464,7 +1822,7 @@
                 <w:noProof/>
                 <w:webHidden/>
               </w:rPr>
-              <w:t>4</w:t>
+              <w:t>5</w:t>
             </w:r>
             <w:r>
               <w:rPr>
@@ -1488,78 +1846,7 @@
               <w:lang w:val="es-AR" w:eastAsia="es-AR"/>
             </w:rPr>
           </w:pPr>
-          <w:hyperlink w:anchor="_Toc494072467" w:history="1">
-            <w:r>
-              <w:rPr>
-                <w:rStyle w:val="Hipervnculo"/>
-                <w:noProof/>
-              </w:rPr>
-              <w:t>Flujo de Eventos Alternativo</w:t>
-            </w:r>
-            <w:r>
-              <w:rPr>
-                <w:noProof/>
-                <w:webHidden/>
-              </w:rPr>
-              <w:tab/>
-            </w:r>
-            <w:r>
-              <w:rPr>
-                <w:noProof/>
-                <w:webHidden/>
-              </w:rPr>
-              <w:fldChar w:fldCharType="begin"/>
-            </w:r>
-            <w:r>
-              <w:rPr>
-                <w:noProof/>
-                <w:webHidden/>
-              </w:rPr>
-              <w:instrText xml:space="preserve"> PAGEREF _Toc494072467 \h </w:instrText>
-            </w:r>
-            <w:r>
-              <w:rPr>
-                <w:noProof/>
-                <w:webHidden/>
-              </w:rPr>
-            </w:r>
-            <w:r>
-              <w:rPr>
-                <w:noProof/>
-                <w:webHidden/>
-              </w:rPr>
-              <w:fldChar w:fldCharType="separate"/>
-            </w:r>
-            <w:r>
-              <w:rPr>
-                <w:noProof/>
-                <w:webHidden/>
-              </w:rPr>
-              <w:t>4</w:t>
-            </w:r>
-            <w:r>
-              <w:rPr>
-                <w:noProof/>
-                <w:webHidden/>
-              </w:rPr>
-              <w:fldChar w:fldCharType="end"/>
-            </w:r>
-          </w:hyperlink>
-        </w:p>
-        <w:p>
-          <w:pPr>
-            <w:pStyle w:val="TDC1"/>
-            <w:rPr>
-              <w:rFonts w:eastAsiaTheme="minorEastAsia"/>
-              <w:b w:val="0"/>
-              <w:bCs w:val="0"/>
-              <w:noProof/>
-              <w:sz w:val="22"/>
-              <w:szCs w:val="22"/>
-              <w:lang w:val="es-AR" w:eastAsia="es-AR"/>
-            </w:rPr>
-          </w:pPr>
-          <w:hyperlink w:anchor="_Toc494072468" w:history="1">
+          <w:hyperlink w:anchor="_Toc498125859" w:history="1">
             <w:r>
               <w:rPr>
                 <w:rStyle w:val="Hipervnculo"/>
@@ -1586,7 +1873,7 @@
                 <w:noProof/>
                 <w:webHidden/>
               </w:rPr>
-              <w:instrText xml:space="preserve"> PAGEREF _Toc494072468 \h </w:instrText>
+              <w:instrText xml:space="preserve"> PAGEREF _Toc498125859 \h </w:instrText>
             </w:r>
             <w:r>
               <w:rPr>
@@ -1630,7 +1917,7 @@
               <w:lang w:val="es-AR" w:eastAsia="es-AR"/>
             </w:rPr>
           </w:pPr>
-          <w:hyperlink w:anchor="_Toc494072469" w:history="1">
+          <w:hyperlink w:anchor="_Toc498125860" w:history="1">
             <w:r>
               <w:rPr>
                 <w:rStyle w:val="Hipervnculo"/>
@@ -1658,7 +1945,7 @@
                 <w:noProof/>
                 <w:webHidden/>
               </w:rPr>
-              <w:instrText xml:space="preserve"> PAGEREF _Toc494072469 \h </w:instrText>
+              <w:instrText xml:space="preserve"> PAGEREF _Toc498125860 \h </w:instrText>
             </w:r>
             <w:r>
               <w:rPr>
@@ -1702,7 +1989,7 @@
               <w:lang w:val="es-AR" w:eastAsia="es-AR"/>
             </w:rPr>
           </w:pPr>
-          <w:hyperlink w:anchor="_Toc494072470" w:history="1">
+          <w:hyperlink w:anchor="_Toc498125861" w:history="1">
             <w:r>
               <w:rPr>
                 <w:rStyle w:val="Hipervnculo"/>
@@ -1730,7 +2017,7 @@
                 <w:noProof/>
                 <w:webHidden/>
               </w:rPr>
-              <w:instrText xml:space="preserve"> PAGEREF _Toc494072470 \h </w:instrText>
+              <w:instrText xml:space="preserve"> PAGEREF _Toc498125861 \h </w:instrText>
             </w:r>
             <w:r>
               <w:rPr>
@@ -1750,7 +2037,7 @@
                 <w:noProof/>
                 <w:webHidden/>
               </w:rPr>
-              <w:t>5</w:t>
+              <w:t>6</w:t>
             </w:r>
             <w:r>
               <w:rPr>
@@ -1857,15 +2144,15 @@
           <w:color w:val="auto"/>
         </w:rPr>
       </w:pPr>
-      <w:bookmarkStart w:id="0" w:name="_Toc228206475"/>
-      <w:bookmarkStart w:id="1" w:name="_Toc234686580"/>
-      <w:bookmarkStart w:id="2" w:name="_Toc494072462"/>
+      <w:bookmarkStart w:id="1" w:name="_Toc228206475"/>
+      <w:bookmarkStart w:id="2" w:name="_Toc234686580"/>
+      <w:bookmarkStart w:id="3" w:name="_Toc498125854"/>
       <w:r>
         <w:t>Descripción</w:t>
       </w:r>
-      <w:bookmarkEnd w:id="0"/>
       <w:bookmarkEnd w:id="1"/>
       <w:bookmarkEnd w:id="2"/>
+      <w:bookmarkEnd w:id="3"/>
     </w:p>
     <w:p>
       <w:pPr>
@@ -1875,7 +2162,7 @@
         <w:t xml:space="preserve">Funcionalidad de </w:t>
       </w:r>
       <w:r>
-        <w:t>inserción o alta de un servicio</w:t>
+        <w:t>cambio de estado de un servicio de habilitado a deshabilitado</w:t>
       </w:r>
       <w:r>
         <w:t xml:space="preserve"> dentro del sistema.</w:t>
@@ -1894,15 +2181,15 @@
       <w:pPr>
         <w:pStyle w:val="PSI-Ttulo1"/>
       </w:pPr>
-      <w:bookmarkStart w:id="3" w:name="_Toc228206476"/>
-      <w:bookmarkStart w:id="4" w:name="_Toc234686581"/>
-      <w:bookmarkStart w:id="5" w:name="_Toc494072463"/>
+      <w:bookmarkStart w:id="4" w:name="_Toc228206476"/>
+      <w:bookmarkStart w:id="5" w:name="_Toc234686581"/>
+      <w:bookmarkStart w:id="6" w:name="_Toc498125855"/>
       <w:r>
         <w:t>Actores del CU</w:t>
       </w:r>
-      <w:bookmarkEnd w:id="3"/>
       <w:bookmarkEnd w:id="4"/>
       <w:bookmarkEnd w:id="5"/>
+      <w:bookmarkEnd w:id="6"/>
     </w:p>
     <w:p>
       <w:pPr>
@@ -1930,21 +2217,28 @@
     <w:p>
       <w:pPr>
         <w:pStyle w:val="PSI-Normal"/>
-      </w:pPr>
+        <w:numPr>
+          <w:ilvl w:val="0"/>
+          <w:numId w:val="13"/>
+        </w:numPr>
+      </w:pPr>
+      <w:r>
+        <w:t>Encargado de Servicio.</w:t>
+      </w:r>
     </w:p>
     <w:p>
       <w:pPr>
         <w:pStyle w:val="PSI-Ttulo1"/>
       </w:pPr>
-      <w:bookmarkStart w:id="6" w:name="_Toc228206477"/>
-      <w:bookmarkStart w:id="7" w:name="_Toc234686582"/>
-      <w:bookmarkStart w:id="8" w:name="_Toc494072464"/>
+      <w:bookmarkStart w:id="7" w:name="_Toc228206477"/>
+      <w:bookmarkStart w:id="8" w:name="_Toc234686582"/>
+      <w:bookmarkStart w:id="9" w:name="_Toc498125856"/>
       <w:r>
         <w:t>Precondiciones</w:t>
       </w:r>
-      <w:bookmarkEnd w:id="6"/>
       <w:bookmarkEnd w:id="7"/>
       <w:bookmarkEnd w:id="8"/>
+      <w:bookmarkEnd w:id="9"/>
       <w:r>
         <w:t xml:space="preserve"> </w:t>
       </w:r>
@@ -1961,15 +2255,15 @@
       <w:pPr>
         <w:pStyle w:val="PSI-Ttulo1"/>
       </w:pPr>
-      <w:bookmarkStart w:id="9" w:name="_Toc228206478"/>
-      <w:bookmarkStart w:id="10" w:name="_Toc234686583"/>
-      <w:bookmarkStart w:id="11" w:name="_Toc494072465"/>
+      <w:bookmarkStart w:id="10" w:name="_Toc228206478"/>
+      <w:bookmarkStart w:id="11" w:name="_Toc234686583"/>
+      <w:bookmarkStart w:id="12" w:name="_Toc498125857"/>
       <w:r>
         <w:t>Flujo de Eventos Normal</w:t>
       </w:r>
-      <w:bookmarkEnd w:id="9"/>
       <w:bookmarkEnd w:id="10"/>
       <w:bookmarkEnd w:id="11"/>
+      <w:bookmarkEnd w:id="12"/>
     </w:p>
     <w:p>
       <w:pPr>
@@ -1997,107 +2291,7 @@
         <w:t xml:space="preserve"> </w:t>
       </w:r>
       <w:r>
-        <w:t>ingresar al sistema un nuevo servicio para ser contemplado.</w:t>
-      </w:r>
-    </w:p>
-    <w:p>
-      <w:pPr>
-        <w:pStyle w:val="PSI-Normal"/>
-        <w:numPr>
-          <w:ilvl w:val="0"/>
-          <w:numId w:val="14"/>
-        </w:numPr>
-      </w:pPr>
-      <w:r>
-        <w:t>El sistema despliega la pantalla de alta de servicio.</w:t>
-      </w:r>
-    </w:p>
-    <w:p>
-      <w:pPr>
-        <w:pStyle w:val="PSI-Normal"/>
-        <w:numPr>
-          <w:ilvl w:val="0"/>
-          <w:numId w:val="14"/>
-        </w:numPr>
-      </w:pPr>
-      <w:r>
-        <w:t xml:space="preserve"> </w:t>
-      </w:r>
-      <w:r>
-        <w:t>El usuario ingresa los datos correspondientes a nuevo servicio.</w:t>
-      </w:r>
-    </w:p>
-    <w:p>
-      <w:pPr>
-        <w:pStyle w:val="PSI-Normal"/>
-        <w:numPr>
-          <w:ilvl w:val="0"/>
-          <w:numId w:val="14"/>
-        </w:numPr>
-      </w:pPr>
-      <w:r>
-        <w:t xml:space="preserve">El usuario agrega a un encargado responsable para el servicio. (Continua en [CU03 – </w:t>
-      </w:r>
-      <w:proofErr w:type="spellStart"/>
-      <w:r>
-        <w:t>AsignarEncargadoAServicio</w:t>
-      </w:r>
-      <w:proofErr w:type="spellEnd"/>
-      <w:r>
-        <w:t>])</w:t>
-      </w:r>
-    </w:p>
-    <w:p>
-      <w:pPr>
-        <w:pStyle w:val="PSI-Normal"/>
-        <w:numPr>
-          <w:ilvl w:val="0"/>
-          <w:numId w:val="14"/>
-        </w:numPr>
-      </w:pPr>
-      <w:r>
-        <w:t>El sistema agrega el nuevo servicio.</w:t>
-      </w:r>
-    </w:p>
-    <w:p>
-      <w:pPr>
-        <w:jc w:val="both"/>
-        <w:rPr>
-          <w:rFonts w:cstheme="minorHAnsi"/>
-        </w:rPr>
-      </w:pPr>
-    </w:p>
-    <w:p>
-      <w:pPr>
-        <w:pStyle w:val="PSI-Ttulo1"/>
-      </w:pPr>
-      <w:bookmarkStart w:id="12" w:name="_Toc228206479"/>
-      <w:bookmarkStart w:id="13" w:name="_Toc234686584"/>
-      <w:bookmarkStart w:id="14" w:name="_Toc494072466"/>
-      <w:r>
-        <w:t>Poscondiciones</w:t>
-      </w:r>
-      <w:bookmarkEnd w:id="12"/>
-      <w:bookmarkEnd w:id="13"/>
-      <w:bookmarkEnd w:id="14"/>
-      <w:r>
-        <w:t xml:space="preserve"> </w:t>
-      </w:r>
-    </w:p>
-    <w:p>
-      <w:pPr>
-        <w:pStyle w:val="PSI-Normal"/>
-      </w:pPr>
-      <w:r>
-        <w:t xml:space="preserve">Un nuevo servicio es agregado al </w:t>
-      </w:r>
-      <w:r>
-        <w:t>sistema</w:t>
-      </w:r>
-      <w:bookmarkStart w:id="15" w:name="_GoBack"/>
-      <w:bookmarkEnd w:id="15"/>
-      <w:r>
-        <w:t xml:space="preserve"> en estado de deshabilitado</w:t>
+        <w:t>cambiar el estado de habilitado de un servicio</w:t>
       </w:r>
       <w:r>
         <w:t>.</w:t>
@@ -2105,22 +2299,142 @@
     </w:p>
     <w:p>
       <w:pPr>
-        <w:pStyle w:val="PSI-Comentario"/>
+        <w:pStyle w:val="PSI-Normal"/>
+        <w:numPr>
+          <w:ilvl w:val="0"/>
+          <w:numId w:val="14"/>
+        </w:numPr>
+      </w:pPr>
+      <w:r>
+        <w:t xml:space="preserve"> </w:t>
+      </w:r>
+      <w:r>
+        <w:t xml:space="preserve">El usuario </w:t>
+      </w:r>
+      <w:r>
+        <w:t>selecciona al servicio deseado</w:t>
+      </w:r>
+      <w:r>
+        <w:t>.</w:t>
+      </w:r>
+    </w:p>
+    <w:p>
+      <w:pPr>
+        <w:pStyle w:val="PSI-Normal"/>
+        <w:numPr>
+          <w:ilvl w:val="0"/>
+          <w:numId w:val="14"/>
+        </w:numPr>
+      </w:pPr>
+      <w:r>
+        <w:t>El usuario confirma la operación.</w:t>
+      </w:r>
+    </w:p>
+    <w:p>
+      <w:pPr>
+        <w:pStyle w:val="PSI-Normal"/>
+        <w:numPr>
+          <w:ilvl w:val="0"/>
+          <w:numId w:val="14"/>
+        </w:numPr>
+      </w:pPr>
+      <w:r>
+        <w:t xml:space="preserve">El sistema </w:t>
+      </w:r>
+      <w:r>
+        <w:t>cambia el estado del</w:t>
+      </w:r>
+      <w:r>
+        <w:t xml:space="preserve"> servicio</w:t>
+      </w:r>
+      <w:r>
+        <w:t xml:space="preserve"> seleccionado</w:t>
+      </w:r>
+      <w:r>
+        <w:t>.</w:t>
+      </w:r>
+    </w:p>
+    <w:p>
+      <w:pPr>
+        <w:jc w:val="both"/>
         <w:rPr>
           <w:rFonts w:cstheme="minorHAnsi"/>
+        </w:rPr>
+      </w:pPr>
+    </w:p>
+    <w:p>
+      <w:pPr>
+        <w:pStyle w:val="PSI-Ttulo1"/>
+      </w:pPr>
+      <w:bookmarkStart w:id="13" w:name="_Toc228206479"/>
+      <w:bookmarkStart w:id="14" w:name="_Toc234686584"/>
+      <w:bookmarkStart w:id="15" w:name="_Toc498125858"/>
+      <w:r>
+        <w:t>Poscondiciones</w:t>
+      </w:r>
+      <w:bookmarkEnd w:id="13"/>
+      <w:bookmarkEnd w:id="14"/>
+      <w:bookmarkEnd w:id="15"/>
+      <w:r>
+        <w:t xml:space="preserve"> </w:t>
+      </w:r>
+    </w:p>
+    <w:p>
+      <w:pPr>
+        <w:pStyle w:val="PSI-Normal"/>
+      </w:pPr>
+      <w:r>
+        <w:t xml:space="preserve">Un servicio </w:t>
+      </w:r>
+      <w:r>
+        <w:t>dentro de</w:t>
+      </w:r>
+      <w:r>
+        <w:t xml:space="preserve">l </w:t>
+      </w:r>
+      <w:r>
+        <w:t>sistema</w:t>
+      </w:r>
+      <w:r>
+        <w:t xml:space="preserve"> cambia de </w:t>
+      </w:r>
+      <w:r>
+        <w:t>estado</w:t>
+      </w:r>
+      <w:r>
+        <w:t>,</w:t>
+      </w:r>
+      <w:r>
+        <w:t xml:space="preserve"> de deshabilitado</w:t>
+      </w:r>
+      <w:r>
+        <w:t xml:space="preserve"> a habilitado o viceversa</w:t>
+      </w:r>
+      <w:r>
+        <w:t>.</w:t>
+      </w:r>
+    </w:p>
+    <w:p>
+      <w:pPr>
+        <w:pStyle w:val="PSI-Normal"/>
+        <w:ind w:left="0" w:firstLine="0"/>
+      </w:pPr>
+      <w:r>
+        <w:br/>
+      </w:r>
+    </w:p>
+    <w:p>
+      <w:pPr>
+        <w:pStyle w:val="PSI-Ttulo1"/>
+        <w:rPr>
           <w:color w:val="auto"/>
         </w:rPr>
       </w:pPr>
-    </w:p>
-    <w:p>
-      <w:pPr>
-        <w:pStyle w:val="PSI-Ttulo1"/>
-      </w:pPr>
-      <w:bookmarkStart w:id="16" w:name="_Toc228206480"/>
-      <w:bookmarkStart w:id="17" w:name="_Toc234686585"/>
-      <w:bookmarkStart w:id="18" w:name="_Toc494072467"/>
+      <w:bookmarkStart w:id="16" w:name="_Toc228206481"/>
+      <w:bookmarkStart w:id="17" w:name="_Toc234686586"/>
+      <w:bookmarkStart w:id="18" w:name="_Toc498125859"/>
       <w:r>
-        <w:t>Flujo de Eventos Alternativo</w:t>
+        <w:t>Diagramas Asociados</w:t>
       </w:r>
       <w:bookmarkEnd w:id="16"/>
       <w:bookmarkEnd w:id="17"/>
@@ -2128,83 +2442,13 @@
     </w:p>
     <w:p>
       <w:pPr>
-        <w:pStyle w:val="PSI-Normal"/>
-      </w:pPr>
-      <w:r>
-        <w:t xml:space="preserve">4A. </w:t>
-      </w:r>
-      <w:r>
-        <w:t>Los datos proporcionados corresponden a un servicio ya presente en el sistema.</w:t>
-      </w:r>
-    </w:p>
-    <w:p>
-      <w:pPr>
-        <w:pStyle w:val="PSI-Normal"/>
-        <w:ind w:left="705" w:firstLine="0"/>
-      </w:pPr>
-      <w:r>
-        <w:t xml:space="preserve">4A1. El sistema le informa al usuario el problema y </w:t>
-      </w:r>
-      <w:r>
-        <w:t>vuelve a la pantalla de alta de servicio</w:t>
-      </w:r>
-      <w:r>
-        <w:t>.</w:t>
-      </w:r>
-    </w:p>
-    <w:p>
-      <w:pPr>
-        <w:pStyle w:val="PSI-Normal"/>
-      </w:pPr>
-      <w:r>
-        <w:lastRenderedPageBreak/>
-        <w:t>4B. Los datos proporcionados para el nuevo servicio no son válidos.</w:t>
-      </w:r>
-    </w:p>
-    <w:p>
-      <w:pPr>
-        <w:pStyle w:val="PSI-Normal"/>
-        <w:ind w:left="705" w:firstLine="0"/>
-      </w:pPr>
-      <w:r>
-        <w:t>4B1. El sistema le informa al usuario el problema y que vuelva a ingresar los datos del servicio.</w:t>
-      </w:r>
-    </w:p>
-    <w:p>
-      <w:pPr>
-        <w:pStyle w:val="PSI-Normal"/>
-        <w:ind w:left="0" w:firstLine="0"/>
-      </w:pPr>
-      <w:r>
-        <w:br/>
-      </w:r>
-    </w:p>
-    <w:p>
-      <w:pPr>
-        <w:pStyle w:val="PSI-Ttulo1"/>
-        <w:rPr>
-          <w:color w:val="auto"/>
-        </w:rPr>
-      </w:pPr>
-      <w:bookmarkStart w:id="19" w:name="_Toc228206481"/>
-      <w:bookmarkStart w:id="20" w:name="_Toc234686586"/>
-      <w:bookmarkStart w:id="21" w:name="_Toc494072468"/>
-      <w:r>
-        <w:t>Diagramas Asociados</w:t>
-      </w:r>
-      <w:bookmarkEnd w:id="19"/>
-      <w:bookmarkEnd w:id="20"/>
-      <w:bookmarkEnd w:id="21"/>
-    </w:p>
-    <w:p>
-      <w:pPr>
         <w:pStyle w:val="PSI-Ttulo2"/>
         <w:rPr>
           <w:rFonts w:asciiTheme="minorHAnsi" w:hAnsiTheme="minorHAnsi" w:cstheme="minorHAnsi"/>
           <w:color w:val="92D050"/>
         </w:rPr>
       </w:pPr>
-      <w:bookmarkStart w:id="22" w:name="_Toc494072469"/>
+      <w:bookmarkStart w:id="19" w:name="_Toc498125860"/>
       <w:r>
         <w:rPr>
           <w:rFonts w:asciiTheme="minorHAnsi" w:hAnsiTheme="minorHAnsi" w:cstheme="minorHAnsi"/>
@@ -2212,7 +2456,7 @@
         </w:rPr>
         <w:t>Diagrama de Casos de Uso</w:t>
       </w:r>
-      <w:bookmarkEnd w:id="22"/>
+      <w:bookmarkEnd w:id="19"/>
     </w:p>
     <w:p>
       <w:pPr>
@@ -2241,10 +2485,11 @@
           <w:color w:val="auto"/>
           <w:lang w:eastAsia="es-AR"/>
         </w:rPr>
+        <w:lastRenderedPageBreak/>
         <w:drawing>
           <wp:inline distT="0" distB="0" distL="0" distR="0" wp14:anchorId="1A7BB1B6" wp14:editId="165D641E">
-            <wp:extent cx="5538718" cy="1695450"/>
-            <wp:effectExtent l="0" t="0" r="5080" b="0"/>
+            <wp:extent cx="5873458" cy="2533650"/>
+            <wp:effectExtent l="0" t="0" r="0" b="0"/>
             <wp:docPr id="1" name="Imagen 1"/>
             <wp:cNvGraphicFramePr>
               <a:graphicFrameLocks xmlns:a="http://schemas.openxmlformats.org/drawingml/2006/main" noChangeAspect="1"/>
@@ -2259,7 +2504,7 @@
                     </pic:cNvPicPr>
                   </pic:nvPicPr>
                   <pic:blipFill>
-                    <a:blip r:embed="rId14" cstate="print">
+                    <a:blip r:embed="rId14">
                       <a:extLst>
                         <a:ext uri="{28A0092B-C50C-407E-A947-70E740481C1C}">
                           <a14:useLocalDpi xmlns:a14="http://schemas.microsoft.com/office/drawing/2010/main" val="0"/>
@@ -2273,7 +2518,7 @@
                   <pic:spPr bwMode="auto">
                     <a:xfrm>
                       <a:off x="0" y="0"/>
-                      <a:ext cx="5533721" cy="1693920"/>
+                      <a:ext cx="5877222" cy="2535273"/>
                     </a:xfrm>
                     <a:prstGeom prst="rect">
                       <a:avLst/>
@@ -2311,7 +2556,7 @@
           <w:color w:val="92D050"/>
         </w:rPr>
       </w:pPr>
-      <w:bookmarkStart w:id="23" w:name="_Toc494072470"/>
+      <w:bookmarkStart w:id="20" w:name="_Toc498125861"/>
       <w:r>
         <w:rPr>
           <w:rFonts w:asciiTheme="minorHAnsi" w:hAnsiTheme="minorHAnsi" w:cstheme="minorHAnsi"/>
@@ -2319,11 +2564,12 @@
         </w:rPr>
         <w:t>Diagrama de Secuencia</w:t>
       </w:r>
-      <w:bookmarkEnd w:id="23"/>
+      <w:bookmarkEnd w:id="20"/>
     </w:p>
     <w:p>
       <w:pPr>
         <w:pStyle w:val="PSI-Normal"/>
+        <w:ind w:hanging="1277"/>
       </w:pPr>
       <w:r>
         <w:rPr>
@@ -2332,8 +2578,8 @@
         </w:rPr>
         <w:drawing>
           <wp:inline distT="0" distB="0" distL="0" distR="0" wp14:anchorId="17D693F0" wp14:editId="1DF62B24">
-            <wp:extent cx="5831565" cy="3253606"/>
-            <wp:effectExtent l="0" t="0" r="0" b="4445"/>
+            <wp:extent cx="6629400" cy="2439259"/>
+            <wp:effectExtent l="0" t="0" r="0" b="0"/>
             <wp:docPr id="2" name="Imagen 4"/>
             <wp:cNvGraphicFramePr>
               <a:graphicFrameLocks xmlns:a="http://schemas.openxmlformats.org/drawingml/2006/main" noChangeAspect="1"/>
@@ -2362,7 +2608,7 @@
                   <pic:spPr bwMode="auto">
                     <a:xfrm>
                       <a:off x="0" y="0"/>
-                      <a:ext cx="5831565" cy="3253606"/>
+                      <a:ext cx="6637399" cy="2442202"/>
                     </a:xfrm>
                     <a:prstGeom prst="rect">
                       <a:avLst/>
@@ -2731,7 +2977,7 @@
                                         </pic:cNvPicPr>
                                       </pic:nvPicPr>
                                       <pic:blipFill>
-                                        <a:blip r:embed="rId2">
+                                        <a:blip r:embed="rId1">
                                           <a:extLst>
                                             <a:ext uri="{28A0092B-C50C-407E-A947-70E740481C1C}">
                                               <a14:useLocalDpi xmlns:a14="http://schemas.microsoft.com/office/drawing/2010/main" val="0"/>
@@ -2944,7 +3190,7 @@
                                         </pic:cNvPicPr>
                                       </pic:nvPicPr>
                                       <pic:blipFill>
-                                        <a:blip r:embed="rId2">
+                                        <a:blip r:embed="rId1">
                                           <a:extLst>
                                             <a:ext uri="{28A0092B-C50C-407E-A947-70E740481C1C}">
                                               <a14:useLocalDpi xmlns:a14="http://schemas.microsoft.com/office/drawing/2010/main" val="0"/>
@@ -3157,7 +3403,7 @@
                                         </pic:cNvPicPr>
                                       </pic:nvPicPr>
                                       <pic:blipFill>
-                                        <a:blip r:embed="rId2">
+                                        <a:blip r:embed="rId1">
                                           <a:extLst>
                                             <a:ext uri="{28A0092B-C50C-407E-A947-70E740481C1C}">
                                               <a14:useLocalDpi xmlns:a14="http://schemas.microsoft.com/office/drawing/2010/main" val="0"/>
@@ -3370,7 +3616,7 @@
                                         </pic:cNvPicPr>
                                       </pic:nvPicPr>
                                       <pic:blipFill>
-                                        <a:blip r:embed="rId2">
+                                        <a:blip r:embed="rId1">
                                           <a:extLst>
                                             <a:ext uri="{28A0092B-C50C-407E-A947-70E740481C1C}">
                                               <a14:useLocalDpi xmlns:a14="http://schemas.microsoft.com/office/drawing/2010/main" val="0"/>
@@ -3583,7 +3829,7 @@
                                         </pic:cNvPicPr>
                                       </pic:nvPicPr>
                                       <pic:blipFill>
-                                        <a:blip r:embed="rId2">
+                                        <a:blip r:embed="rId1">
                                           <a:extLst>
                                             <a:ext uri="{28A0092B-C50C-407E-A947-70E740481C1C}">
                                               <a14:useLocalDpi xmlns:a14="http://schemas.microsoft.com/office/drawing/2010/main" val="0"/>
@@ -3796,7 +4042,7 @@
                                         </pic:cNvPicPr>
                                       </pic:nvPicPr>
                                       <pic:blipFill>
-                                        <a:blip r:embed="rId2">
+                                        <a:blip r:embed="rId1">
                                           <a:extLst>
                                             <a:ext uri="{28A0092B-C50C-407E-A947-70E740481C1C}">
                                               <a14:useLocalDpi xmlns:a14="http://schemas.microsoft.com/office/drawing/2010/main" val="0"/>
@@ -4009,7 +4255,7 @@
                                         </pic:cNvPicPr>
                                       </pic:nvPicPr>
                                       <pic:blipFill>
-                                        <a:blip r:embed="rId2">
+                                        <a:blip r:embed="rId1">
                                           <a:extLst>
                                             <a:ext uri="{28A0092B-C50C-407E-A947-70E740481C1C}">
                                               <a14:useLocalDpi xmlns:a14="http://schemas.microsoft.com/office/drawing/2010/main" val="0"/>
@@ -4222,7 +4468,7 @@
                                         </pic:cNvPicPr>
                                       </pic:nvPicPr>
                                       <pic:blipFill>
-                                        <a:blip r:embed="rId2">
+                                        <a:blip r:embed="rId1">
                                           <a:extLst>
                                             <a:ext uri="{28A0092B-C50C-407E-A947-70E740481C1C}">
                                               <a14:useLocalDpi xmlns:a14="http://schemas.microsoft.com/office/drawing/2010/main" val="0"/>
@@ -7110,6 +7356,91 @@
       </w:numPr>
     </w:pPr>
   </w:style>
+  <w:style w:type="table" w:styleId="Tablaconcuadrcula">
+    <w:name w:val="Table Grid"/>
+    <w:basedOn w:val="Tablanormal"/>
+    <w:uiPriority w:val="59"/>
+    <w:rsid w:val="004A1320"/>
+    <w:pPr>
+      <w:spacing w:before="0" w:line="240" w:lineRule="auto"/>
+    </w:pPr>
+    <w:tblPr>
+      <w:tblBorders>
+        <w:top w:val="single" w:sz="4" w:space="0" w:color="auto"/>
+        <w:left w:val="single" w:sz="4" w:space="0" w:color="auto"/>
+        <w:bottom w:val="single" w:sz="4" w:space="0" w:color="auto"/>
+        <w:right w:val="single" w:sz="4" w:space="0" w:color="auto"/>
+        <w:insideH w:val="single" w:sz="4" w:space="0" w:color="auto"/>
+        <w:insideV w:val="single" w:sz="4" w:space="0" w:color="auto"/>
+      </w:tblBorders>
+    </w:tblPr>
+  </w:style>
+  <w:style w:type="table" w:styleId="Cuadrculamedia1-nfasis3">
+    <w:name w:val="Medium Grid 1 Accent 3"/>
+    <w:basedOn w:val="Tablanormal"/>
+    <w:uiPriority w:val="67"/>
+    <w:rsid w:val="004A1320"/>
+    <w:pPr>
+      <w:spacing w:before="0" w:line="240" w:lineRule="auto"/>
+    </w:pPr>
+    <w:tblPr>
+      <w:tblStyleRowBandSize w:val="1"/>
+      <w:tblStyleColBandSize w:val="1"/>
+      <w:tblBorders>
+        <w:top w:val="single" w:sz="8" w:space="0" w:color="B3CC82" w:themeColor="accent3" w:themeTint="BF"/>
+        <w:left w:val="single" w:sz="8" w:space="0" w:color="B3CC82" w:themeColor="accent3" w:themeTint="BF"/>
+        <w:bottom w:val="single" w:sz="8" w:space="0" w:color="B3CC82" w:themeColor="accent3" w:themeTint="BF"/>
+        <w:right w:val="single" w:sz="8" w:space="0" w:color="B3CC82" w:themeColor="accent3" w:themeTint="BF"/>
+        <w:insideH w:val="single" w:sz="8" w:space="0" w:color="B3CC82" w:themeColor="accent3" w:themeTint="BF"/>
+        <w:insideV w:val="single" w:sz="8" w:space="0" w:color="B3CC82" w:themeColor="accent3" w:themeTint="BF"/>
+      </w:tblBorders>
+    </w:tblPr>
+    <w:tcPr>
+      <w:shd w:val="clear" w:color="auto" w:fill="E6EED5" w:themeFill="accent3" w:themeFillTint="3F"/>
+    </w:tcPr>
+    <w:tblStylePr w:type="firstRow">
+      <w:rPr>
+        <w:b/>
+        <w:bCs/>
+      </w:rPr>
+    </w:tblStylePr>
+    <w:tblStylePr w:type="lastRow">
+      <w:rPr>
+        <w:b/>
+        <w:bCs/>
+      </w:rPr>
+      <w:tblPr/>
+      <w:tcPr>
+        <w:tcBorders>
+          <w:top w:val="single" w:sz="18" w:space="0" w:color="B3CC82" w:themeColor="accent3" w:themeTint="BF"/>
+        </w:tcBorders>
+      </w:tcPr>
+    </w:tblStylePr>
+    <w:tblStylePr w:type="firstCol">
+      <w:rPr>
+        <w:b/>
+        <w:bCs/>
+      </w:rPr>
+    </w:tblStylePr>
+    <w:tblStylePr w:type="lastCol">
+      <w:rPr>
+        <w:b/>
+        <w:bCs/>
+      </w:rPr>
+    </w:tblStylePr>
+    <w:tblStylePr w:type="band1Vert">
+      <w:tblPr/>
+      <w:tcPr>
+        <w:shd w:val="clear" w:color="auto" w:fill="CDDDAC" w:themeFill="accent3" w:themeFillTint="7F"/>
+      </w:tcPr>
+    </w:tblStylePr>
+    <w:tblStylePr w:type="band1Horz">
+      <w:tblPr/>
+      <w:tcPr>
+        <w:shd w:val="clear" w:color="auto" w:fill="CDDDAC" w:themeFill="accent3" w:themeFillTint="7F"/>
+      </w:tcPr>
+    </w:tblStylePr>
+  </w:style>
 </w:styles>
 </file>
 
@@ -8001,6 +8332,91 @@
         <w:numId w:val="12"/>
       </w:numPr>
     </w:pPr>
+  </w:style>
+  <w:style w:type="table" w:styleId="Tablaconcuadrcula">
+    <w:name w:val="Table Grid"/>
+    <w:basedOn w:val="Tablanormal"/>
+    <w:uiPriority w:val="59"/>
+    <w:rsid w:val="004A1320"/>
+    <w:pPr>
+      <w:spacing w:before="0" w:line="240" w:lineRule="auto"/>
+    </w:pPr>
+    <w:tblPr>
+      <w:tblBorders>
+        <w:top w:val="single" w:sz="4" w:space="0" w:color="auto"/>
+        <w:left w:val="single" w:sz="4" w:space="0" w:color="auto"/>
+        <w:bottom w:val="single" w:sz="4" w:space="0" w:color="auto"/>
+        <w:right w:val="single" w:sz="4" w:space="0" w:color="auto"/>
+        <w:insideH w:val="single" w:sz="4" w:space="0" w:color="auto"/>
+        <w:insideV w:val="single" w:sz="4" w:space="0" w:color="auto"/>
+      </w:tblBorders>
+    </w:tblPr>
+  </w:style>
+  <w:style w:type="table" w:styleId="Cuadrculamedia1-nfasis3">
+    <w:name w:val="Medium Grid 1 Accent 3"/>
+    <w:basedOn w:val="Tablanormal"/>
+    <w:uiPriority w:val="67"/>
+    <w:rsid w:val="004A1320"/>
+    <w:pPr>
+      <w:spacing w:before="0" w:line="240" w:lineRule="auto"/>
+    </w:pPr>
+    <w:tblPr>
+      <w:tblStyleRowBandSize w:val="1"/>
+      <w:tblStyleColBandSize w:val="1"/>
+      <w:tblBorders>
+        <w:top w:val="single" w:sz="8" w:space="0" w:color="B3CC82" w:themeColor="accent3" w:themeTint="BF"/>
+        <w:left w:val="single" w:sz="8" w:space="0" w:color="B3CC82" w:themeColor="accent3" w:themeTint="BF"/>
+        <w:bottom w:val="single" w:sz="8" w:space="0" w:color="B3CC82" w:themeColor="accent3" w:themeTint="BF"/>
+        <w:right w:val="single" w:sz="8" w:space="0" w:color="B3CC82" w:themeColor="accent3" w:themeTint="BF"/>
+        <w:insideH w:val="single" w:sz="8" w:space="0" w:color="B3CC82" w:themeColor="accent3" w:themeTint="BF"/>
+        <w:insideV w:val="single" w:sz="8" w:space="0" w:color="B3CC82" w:themeColor="accent3" w:themeTint="BF"/>
+      </w:tblBorders>
+    </w:tblPr>
+    <w:tcPr>
+      <w:shd w:val="clear" w:color="auto" w:fill="E6EED5" w:themeFill="accent3" w:themeFillTint="3F"/>
+    </w:tcPr>
+    <w:tblStylePr w:type="firstRow">
+      <w:rPr>
+        <w:b/>
+        <w:bCs/>
+      </w:rPr>
+    </w:tblStylePr>
+    <w:tblStylePr w:type="lastRow">
+      <w:rPr>
+        <w:b/>
+        <w:bCs/>
+      </w:rPr>
+      <w:tblPr/>
+      <w:tcPr>
+        <w:tcBorders>
+          <w:top w:val="single" w:sz="18" w:space="0" w:color="B3CC82" w:themeColor="accent3" w:themeTint="BF"/>
+        </w:tcBorders>
+      </w:tcPr>
+    </w:tblStylePr>
+    <w:tblStylePr w:type="firstCol">
+      <w:rPr>
+        <w:b/>
+        <w:bCs/>
+      </w:rPr>
+    </w:tblStylePr>
+    <w:tblStylePr w:type="lastCol">
+      <w:rPr>
+        <w:b/>
+        <w:bCs/>
+      </w:rPr>
+    </w:tblStylePr>
+    <w:tblStylePr w:type="band1Vert">
+      <w:tblPr/>
+      <w:tcPr>
+        <w:shd w:val="clear" w:color="auto" w:fill="CDDDAC" w:themeFill="accent3" w:themeFillTint="7F"/>
+      </w:tcPr>
+    </w:tblStylePr>
+    <w:tblStylePr w:type="band1Horz">
+      <w:tblPr/>
+      <w:tcPr>
+        <w:shd w:val="clear" w:color="auto" w:fill="CDDDAC" w:themeFill="accent3" w:themeFillTint="7F"/>
+      </w:tcPr>
+    </w:tblStylePr>
   </w:style>
 </w:styles>
 </file>
@@ -8312,7 +8728,7 @@
 </file>
 
 <file path=customXml/itemProps2.xml><?xml version="1.0" encoding="utf-8"?>
-<ds:datastoreItem xmlns:ds="http://schemas.openxmlformats.org/officeDocument/2006/customXml" ds:itemID="{1A4077C2-084A-484B-A891-03F7755D9B8F}">
+<ds:datastoreItem xmlns:ds="http://schemas.openxmlformats.org/officeDocument/2006/customXml" ds:itemID="{6142F4A8-EC83-4896-B8B4-273D97F92BB9}">
   <ds:schemaRefs>
     <ds:schemaRef ds:uri="http://schemas.openxmlformats.org/officeDocument/2006/bibliography"/>
   </ds:schemaRefs>

</xml_diff>

<commit_message>
La cascada para actualizar otros Doc.
 Actualizacion en "cascada" donde afectaban los cambios de los CU de la actulizacion anterior.
</commit_message>
<xml_diff>
--- a/Analisis y Diseño/Especificacion de Casos de Uso/Especificaciones/CU02 - HabilitarServicio.docx
+++ b/Analisis y Diseño/Especificacion de Casos de Uso/Especificaciones/CU02 - HabilitarServicio.docx
@@ -1717,8 +1717,6 @@
               </w:rPr>
               <w:tab/>
             </w:r>
-            <w:bookmarkStart w:id="0" w:name="_GoBack"/>
-            <w:bookmarkEnd w:id="0"/>
             <w:r>
               <w:rPr>
                 <w:noProof/>
@@ -2144,15 +2142,15 @@
           <w:color w:val="auto"/>
         </w:rPr>
       </w:pPr>
-      <w:bookmarkStart w:id="1" w:name="_Toc228206475"/>
-      <w:bookmarkStart w:id="2" w:name="_Toc234686580"/>
-      <w:bookmarkStart w:id="3" w:name="_Toc498125854"/>
+      <w:bookmarkStart w:id="0" w:name="_Toc228206475"/>
+      <w:bookmarkStart w:id="1" w:name="_Toc234686580"/>
+      <w:bookmarkStart w:id="2" w:name="_Toc498125854"/>
       <w:r>
         <w:t>Descripción</w:t>
       </w:r>
+      <w:bookmarkEnd w:id="0"/>
       <w:bookmarkEnd w:id="1"/>
       <w:bookmarkEnd w:id="2"/>
-      <w:bookmarkEnd w:id="3"/>
     </w:p>
     <w:p>
       <w:pPr>
@@ -2162,7 +2160,19 @@
         <w:t xml:space="preserve">Funcionalidad de </w:t>
       </w:r>
       <w:r>
-        <w:t>cambio de estado de un servicio de habilitado a deshabilitado</w:t>
+        <w:t xml:space="preserve">cambio de estado de un servicio de </w:t>
+      </w:r>
+      <w:r>
+        <w:t xml:space="preserve">deshabilitado </w:t>
+      </w:r>
+      <w:r>
+        <w:t>ha</w:t>
+      </w:r>
+      <w:r>
+        <w:t xml:space="preserve"> </w:t>
+      </w:r>
+      <w:r>
+        <w:t>habilitado</w:t>
       </w:r>
       <w:r>
         <w:t xml:space="preserve"> dentro del sistema.</w:t>
@@ -2181,15 +2191,15 @@
       <w:pPr>
         <w:pStyle w:val="PSI-Ttulo1"/>
       </w:pPr>
-      <w:bookmarkStart w:id="4" w:name="_Toc228206476"/>
-      <w:bookmarkStart w:id="5" w:name="_Toc234686581"/>
-      <w:bookmarkStart w:id="6" w:name="_Toc498125855"/>
+      <w:bookmarkStart w:id="3" w:name="_Toc228206476"/>
+      <w:bookmarkStart w:id="4" w:name="_Toc234686581"/>
+      <w:bookmarkStart w:id="5" w:name="_Toc498125855"/>
       <w:r>
         <w:t>Actores del CU</w:t>
       </w:r>
+      <w:bookmarkEnd w:id="3"/>
       <w:bookmarkEnd w:id="4"/>
       <w:bookmarkEnd w:id="5"/>
-      <w:bookmarkEnd w:id="6"/>
     </w:p>
     <w:p>
       <w:pPr>
@@ -2230,15 +2240,15 @@
       <w:pPr>
         <w:pStyle w:val="PSI-Ttulo1"/>
       </w:pPr>
-      <w:bookmarkStart w:id="7" w:name="_Toc228206477"/>
-      <w:bookmarkStart w:id="8" w:name="_Toc234686582"/>
-      <w:bookmarkStart w:id="9" w:name="_Toc498125856"/>
+      <w:bookmarkStart w:id="6" w:name="_Toc228206477"/>
+      <w:bookmarkStart w:id="7" w:name="_Toc234686582"/>
+      <w:bookmarkStart w:id="8" w:name="_Toc498125856"/>
       <w:r>
         <w:t>Precondiciones</w:t>
       </w:r>
+      <w:bookmarkEnd w:id="6"/>
       <w:bookmarkEnd w:id="7"/>
       <w:bookmarkEnd w:id="8"/>
-      <w:bookmarkEnd w:id="9"/>
       <w:r>
         <w:t xml:space="preserve"> </w:t>
       </w:r>
@@ -2255,12 +2265,14 @@
       <w:pPr>
         <w:pStyle w:val="PSI-Ttulo1"/>
       </w:pPr>
-      <w:bookmarkStart w:id="10" w:name="_Toc228206478"/>
-      <w:bookmarkStart w:id="11" w:name="_Toc234686583"/>
-      <w:bookmarkStart w:id="12" w:name="_Toc498125857"/>
+      <w:bookmarkStart w:id="9" w:name="_Toc228206478"/>
+      <w:bookmarkStart w:id="10" w:name="_Toc234686583"/>
+      <w:bookmarkStart w:id="11" w:name="_Toc498125857"/>
       <w:r>
         <w:t>Flujo de Eventos Normal</w:t>
       </w:r>
+      <w:bookmarkStart w:id="12" w:name="_GoBack"/>
+      <w:bookmarkEnd w:id="9"/>
       <w:bookmarkEnd w:id="10"/>
       <w:bookmarkEnd w:id="11"/>
       <w:bookmarkEnd w:id="12"/>
@@ -2408,7 +2420,7 @@
         <w:t xml:space="preserve"> de deshabilitado</w:t>
       </w:r>
       <w:r>
-        <w:t xml:space="preserve"> a habilitado o viceversa</w:t>
+        <w:t xml:space="preserve"> a habilitado</w:t>
       </w:r>
       <w:r>
         <w:t>.</w:t>
@@ -8728,7 +8740,7 @@
 </file>
 
 <file path=customXml/itemProps2.xml><?xml version="1.0" encoding="utf-8"?>
-<ds:datastoreItem xmlns:ds="http://schemas.openxmlformats.org/officeDocument/2006/customXml" ds:itemID="{6142F4A8-EC83-4896-B8B4-273D97F92BB9}">
+<ds:datastoreItem xmlns:ds="http://schemas.openxmlformats.org/officeDocument/2006/customXml" ds:itemID="{F9C93D8E-629D-4CD8-8A16-C4A910045A24}">
   <ds:schemaRefs>
     <ds:schemaRef ds:uri="http://schemas.openxmlformats.org/officeDocument/2006/bibliography"/>
   </ds:schemaRefs>

</xml_diff>